<commit_message>
still working on this report. Let it be over
</commit_message>
<xml_diff>
--- a/600092_ACW_Report_Alfie_Hobson.docx
+++ b/600092_ACW_Report_Alfie_Hobson.docx
@@ -23,7 +23,7 @@
           <w:noProof/>
         </w:rPr>
         <w:pict w14:anchorId="6326A984">
-          <v:rect id="_x0000_i1027" alt="" style="width:451.3pt;height:.05pt;mso-width-percent:0;mso-height-percent:0;mso-width-percent:0;mso-height-percent:0" o:hralign="center" o:hrstd="t" o:hr="t" fillcolor="#a0a0a0" stroked="f"/>
+          <v:rect id="_x0000_i1025" alt="" style="width:451.3pt;height:.05pt;mso-width-percent:0;mso-height-percent:0;mso-width-percent:0;mso-height-percent:0" o:hralign="center" o:hrstd="t" o:hr="t" fillcolor="#a0a0a0" stroked="f"/>
         </w:pict>
       </w:r>
     </w:p>
@@ -99,7 +99,7 @@
           <w:noProof/>
         </w:rPr>
         <w:pict w14:anchorId="2EF0BE0C">
-          <v:rect id="_x0000_i1025" alt="" style="width:451.3pt;height:.05pt;mso-width-percent:0;mso-height-percent:0;mso-width-percent:0;mso-height-percent:0" o:hralign="center" o:hrstd="t" o:hr="t" fillcolor="#a0a0a0" stroked="f"/>
+          <v:rect id="_x0000_i1027" alt="" style="width:451.3pt;height:.05pt;mso-width-percent:0;mso-height-percent:0;mso-width-percent:0;mso-height-percent:0" o:hralign="center" o:hrstd="t" o:hr="t" fillcolor="#a0a0a0" stroked="f"/>
         </w:pict>
       </w:r>
     </w:p>
@@ -702,7 +702,15 @@
           <w:color w:val="000000" w:themeColor="text1"/>
           <w:lang w:val="en-GB"/>
         </w:rPr>
-        <w:t>Finally, the last attribute ‘label’ indicates the patient’s mortality risk, indicated by “RISK” or “NORISK”.</w:t>
+        <w:t>Finally, the last attribute ‘label’ indicates the patient’s mortality risk, indicated by “RISK” or “NORISK”</w:t>
+      </w:r>
+      <w:r>
+        <w:rPr>
+          <w:rFonts w:eastAsia="ArialMT"/>
+          <w:color w:val="000000" w:themeColor="text1"/>
+          <w:lang w:val="en-GB"/>
+        </w:rPr>
+        <w:t xml:space="preserve"> only.</w:t>
       </w:r>
     </w:p>
     <w:p>
@@ -1012,7 +1020,15 @@
           <w:color w:val="000000" w:themeColor="text1"/>
           <w:lang w:val="en-GB"/>
         </w:rPr>
-        <w:t>After inspecting column ‘Id’ in section 2.4 it can be seen that no duplicates are present and that each value is truly unique. It can also be seen that there seems to be no order with the Id and therefore is essentially random further proving that the attribute ‘Random’ has no use in this system. From these findings it was decided that both attributes ‘Random’ and ‘Id’ are to be dropped from our data set.</w:t>
+        <w:t>After inspecting column ‘Id’ in section 2.4 it can be seen that no duplicates are present and that each value is truly unique. It can also be seen that there seems to be no order with the Id and therefore is essentially random further proving that the attribute ‘Random’ has no use in this system. From these findings it was decided that both attributes ‘Random’ and ‘Id’ are to be dropped from our data set</w:t>
+      </w:r>
+      <w:r>
+        <w:rPr>
+          <w:rFonts w:eastAsia="ArialMT"/>
+          <w:color w:val="000000" w:themeColor="text1"/>
+          <w:lang w:val="en-GB"/>
+        </w:rPr>
+        <w:t xml:space="preserve"> as they have no impact toward the prediction of risk of mortality.</w:t>
       </w:r>
     </w:p>
     <w:p>
@@ -1098,120 +1114,691 @@
         <w:rPr>
           <w:color w:val="000000" w:themeColor="text1"/>
         </w:rPr>
-        <w:t>TO SOLVE THIS</w:t>
-      </w:r>
-    </w:p>
-    <w:p>
-      <w:pPr>
-        <w:rPr>
-          <w:color w:val="000000" w:themeColor="text1"/>
-        </w:rPr>
-      </w:pPr>
-    </w:p>
-    <w:p>
-      <w:pPr>
-        <w:rPr>
-          <w:color w:val="000000" w:themeColor="text1"/>
-        </w:rPr>
-      </w:pPr>
-      <w:r>
-        <w:rPr>
-          <w:color w:val="000000" w:themeColor="text1"/>
-        </w:rPr>
-        <w:t>Therefore</w:t>
-      </w:r>
-      <w:r>
-        <w:rPr>
-          <w:color w:val="000000" w:themeColor="text1"/>
-        </w:rPr>
+        <w:t>To solve this and prevent any similar error throughout the entire data set, every attribute containing a string was changed to fully uppercase.</w:t>
+      </w:r>
+    </w:p>
+    <w:p>
+      <w:pPr>
+        <w:rPr>
+          <w:color w:val="000000" w:themeColor="text1"/>
+        </w:rPr>
+      </w:pPr>
+      <w:r>
+        <w:rPr>
+          <w:color w:val="000000" w:themeColor="text1"/>
+        </w:rPr>
+        <w:t xml:space="preserve">Furthermore, to avoid any confusion or unfair weighting later on in any models made, One Hot Encoding with be carried out on this </w:t>
+      </w:r>
+      <w:r>
+        <w:rPr>
+          <w:color w:val="000000" w:themeColor="text1"/>
+        </w:rPr>
+        <w:t>nominal</w:t>
+      </w:r>
+      <w:r>
+        <w:rPr>
+          <w:color w:val="000000" w:themeColor="text1"/>
+        </w:rPr>
+        <w:t xml:space="preserve"> attribute to split it into 4 separate Boolean values.</w:t>
+      </w:r>
+    </w:p>
+    <w:p>
+      <w:pPr>
+        <w:rPr>
+          <w:color w:val="000000" w:themeColor="text1"/>
+        </w:rPr>
+      </w:pPr>
+    </w:p>
+    <w:p>
+      <w:pPr>
+        <w:rPr>
+          <w:color w:val="000000" w:themeColor="text1"/>
+        </w:rPr>
+      </w:pPr>
+      <w:commentRangeStart w:id="8"/>
+      <w:r>
+        <w:rPr>
+          <w:color w:val="000000" w:themeColor="text1"/>
+        </w:rPr>
+        <w:t>The</w:t>
+      </w:r>
+      <w:commentRangeEnd w:id="8"/>
+      <w:r>
+        <w:rPr>
+          <w:rStyle w:val="CommentReference"/>
+        </w:rPr>
+        <w:commentReference w:id="8"/>
+      </w:r>
+      <w:r>
+        <w:rPr>
+          <w:color w:val="000000" w:themeColor="text1"/>
+        </w:rPr>
+        <w:t xml:space="preserve"> next</w:t>
+      </w:r>
+      <w:r>
+        <w:rPr>
+          <w:color w:val="000000" w:themeColor="text1"/>
+        </w:rPr>
+        <w:t xml:space="preserve"> 5 attributes</w:t>
+      </w:r>
+      <w:r>
+        <w:rPr>
+          <w:color w:val="000000" w:themeColor="text1"/>
+        </w:rPr>
+        <w:t xml:space="preserve"> (Diabetes, IHD, Hypertension, Arrhythmia and History)</w:t>
+      </w:r>
+      <w:r>
+        <w:rPr>
+          <w:color w:val="000000" w:themeColor="text1"/>
+        </w:rPr>
+        <w:t xml:space="preserve"> all contained either “YES” or “NO” as their value. This is fine when </w:t>
+      </w:r>
+      <w:r>
+        <w:rPr>
+          <w:color w:val="000000" w:themeColor="text1"/>
+        </w:rPr>
+        <w:t xml:space="preserve">a human is </w:t>
+      </w:r>
+      <w:r>
+        <w:rPr>
+          <w:color w:val="000000" w:themeColor="text1"/>
+        </w:rPr>
+        <w:t xml:space="preserve">reading and understanding the data, however, models and algorithms will not know to take these values as Booleans and will instead treat them as nominal </w:t>
+      </w:r>
+      <w:r>
+        <w:rPr>
+          <w:color w:val="000000" w:themeColor="text1"/>
+        </w:rPr>
+        <w:t xml:space="preserve">string </w:t>
+      </w:r>
+      <w:r>
+        <w:rPr>
+          <w:color w:val="000000" w:themeColor="text1"/>
+        </w:rPr>
+        <w:t xml:space="preserve">values and give them order. To solve this, all </w:t>
+      </w:r>
+      <w:r>
+        <w:rPr>
+          <w:color w:val="000000" w:themeColor="text1"/>
+        </w:rPr>
+        <w:lastRenderedPageBreak/>
+        <w:t>these “YES” and “NO” values were changed to “True” or “False” and are now considered Boolean values.</w:t>
+      </w:r>
+    </w:p>
+    <w:p>
+      <w:pPr>
+        <w:rPr>
+          <w:color w:val="000000" w:themeColor="text1"/>
+        </w:rPr>
+      </w:pPr>
+    </w:p>
+    <w:p>
+      <w:pPr>
+        <w:rPr>
+          <w:color w:val="000000" w:themeColor="text1"/>
+        </w:rPr>
+      </w:pPr>
+      <w:r>
+        <w:rPr>
+          <w:color w:val="000000" w:themeColor="text1"/>
+        </w:rPr>
+        <w:t>When inspecting</w:t>
+      </w:r>
+      <w:r>
+        <w:rPr>
+          <w:color w:val="000000" w:themeColor="text1"/>
+        </w:rPr>
+        <w:t xml:space="preserve"> the attributes ‘IPSI’ and ‘Contra’ in section 2.7 and 2.8, it is shown that </w:t>
+      </w:r>
+      <w:r>
+        <w:rPr>
+          <w:color w:val="000000" w:themeColor="text1"/>
+        </w:rPr>
+        <w:t>IPSI displays an array of valid float values. However, Contra displays an array of integers with one empty value. Upon further inspection, by looking in section 1.0, it is discovered that due to this empty value, the entire Contra attribute is considered an object rather than an integer. To solve this the empty value’s entire record was removed from the data set and the Contra attribute was changed to int64.</w:t>
+      </w:r>
+    </w:p>
+    <w:p>
+      <w:pPr>
+        <w:rPr>
+          <w:color w:val="000000" w:themeColor="text1"/>
+        </w:rPr>
+      </w:pPr>
+    </w:p>
+    <w:p>
+      <w:pPr>
+        <w:rPr>
+          <w:color w:val="000000" w:themeColor="text1"/>
+        </w:rPr>
+      </w:pPr>
+      <w:r>
+        <w:rPr>
+          <w:color w:val="000000" w:themeColor="text1"/>
+        </w:rPr>
+        <w:t xml:space="preserve">The last attribute </w:t>
+      </w:r>
+      <w:r>
+        <w:rPr>
+          <w:color w:val="000000" w:themeColor="text1"/>
+        </w:rPr>
+        <w:t>to clean</w:t>
+      </w:r>
+      <w:r>
+        <w:rPr>
+          <w:color w:val="000000" w:themeColor="text1"/>
+        </w:rPr>
+        <w:t xml:space="preserve"> is the</w:t>
+      </w:r>
+      <w:r>
+        <w:rPr>
+          <w:color w:val="000000" w:themeColor="text1"/>
+        </w:rPr>
+        <w:t xml:space="preserve"> ‘label’ attribute. Inspecting the values within ‘label’ in section 2.9 it is shown that it contains 3 different values: “RISK”, “NORISK” and “UNKNOWN”. This is invalid data when compared to the data understanding that states that label should only contain “RISK” and “NORISK”</w:t>
+      </w:r>
+      <w:r>
+        <w:rPr>
+          <w:color w:val="000000" w:themeColor="text1"/>
+        </w:rPr>
+        <w:t xml:space="preserve">. Methods or models could be implemented to fill these </w:t>
+      </w:r>
+      <w:r>
+        <w:rPr>
+          <w:color w:val="000000" w:themeColor="text1"/>
+        </w:rPr>
+        <w:t>“</w:t>
+      </w:r>
+      <w:r>
+        <w:rPr>
+          <w:color w:val="000000" w:themeColor="text1"/>
+        </w:rPr>
+        <w:t>UNKNOWN</w:t>
+      </w:r>
+      <w:r>
+        <w:rPr>
+          <w:color w:val="000000" w:themeColor="text1"/>
+        </w:rPr>
+        <w:t>”</w:t>
+      </w:r>
+      <w:r>
+        <w:rPr>
+          <w:color w:val="000000" w:themeColor="text1"/>
+        </w:rPr>
+        <w:t xml:space="preserve"> values however in the prevention of carrying any error forward, these </w:t>
+      </w:r>
+      <w:r>
+        <w:rPr>
+          <w:color w:val="000000" w:themeColor="text1"/>
+        </w:rPr>
+        <w:t>“</w:t>
+      </w:r>
+      <w:r>
+        <w:rPr>
+          <w:color w:val="000000" w:themeColor="text1"/>
+        </w:rPr>
+        <w:t>UNKNOWN</w:t>
+      </w:r>
+      <w:r>
+        <w:rPr>
+          <w:color w:val="000000" w:themeColor="text1"/>
+        </w:rPr>
+        <w:t>”</w:t>
+      </w:r>
+      <w:r>
+        <w:rPr>
+          <w:color w:val="000000" w:themeColor="text1"/>
+        </w:rPr>
+        <w:t xml:space="preserve"> records are changed to </w:t>
+      </w:r>
+      <w:proofErr w:type="spellStart"/>
+      <w:r>
+        <w:rPr>
+          <w:color w:val="000000" w:themeColor="text1"/>
+        </w:rPr>
+        <w:t>NaN</w:t>
+      </w:r>
+      <w:proofErr w:type="spellEnd"/>
+      <w:r>
+        <w:rPr>
+          <w:color w:val="000000" w:themeColor="text1"/>
+        </w:rPr>
+        <w:t xml:space="preserve"> and dropped.</w:t>
+      </w:r>
+    </w:p>
+    <w:p>
+      <w:pPr>
+        <w:pStyle w:val="Heading3"/>
+      </w:pPr>
+      <w:r>
+        <w:t>Data Modeling</w:t>
+      </w:r>
+    </w:p>
+    <w:p>
+      <w:r>
+        <w:t>Data Mining Models are virtual structures used to represent predictive analysis on a set of data.</w:t>
+      </w:r>
+      <w:r>
+        <w:t xml:space="preserve"> Multiple models have been created</w:t>
+      </w:r>
+      <w:r>
+        <w:t xml:space="preserve"> that learn from our cleaned data</w:t>
+      </w:r>
+      <w:r>
+        <w:t xml:space="preserve"> </w:t>
+      </w:r>
+      <w:r>
+        <w:t>and are able to</w:t>
+      </w:r>
+      <w:r>
+        <w:t xml:space="preserve"> predict</w:t>
+      </w:r>
+      <w:r>
+        <w:t xml:space="preserve"> a patient</w:t>
+      </w:r>
+      <w:r>
+        <w:t>’</w:t>
+      </w:r>
+      <w:r>
+        <w:t xml:space="preserve">s </w:t>
+      </w:r>
+      <w:r>
+        <w:t xml:space="preserve">risk of mortality. However, </w:t>
+      </w:r>
+      <w:r>
+        <w:t xml:space="preserve">the data still needs to be slightly manipulated in order to pass to any models. </w:t>
+      </w:r>
+    </w:p>
+    <w:p>
+      <w:r>
+        <w:t xml:space="preserve">First the data is split into X and Y values as seen in section 3.1. X being the dataset that contains all attributes of our cleaned data apart from label, and Y being the values in label as </w:t>
+      </w:r>
+      <w:r>
+        <w:t>this is the value that is being predicted</w:t>
+      </w:r>
+      <w:r>
+        <w:t>.</w:t>
+      </w:r>
+    </w:p>
+    <w:p>
+      <w:r>
+        <w:t>Using these X and Y</w:t>
+      </w:r>
+      <w:r>
+        <w:t xml:space="preserve"> dataset</w:t>
+      </w:r>
+      <w:r>
+        <w:t>s, training and testing data can then be generated.</w:t>
+      </w:r>
+      <w:r>
+        <w:t xml:space="preserve"> Since </w:t>
+      </w:r>
+      <w:r>
+        <w:t xml:space="preserve">no client is present to request additional data from to test our models, the dataset is all that </w:t>
+      </w:r>
+      <w:r>
+        <w:t xml:space="preserve">is </w:t>
+      </w:r>
+      <w:r>
+        <w:t>available. Therefore</w:t>
+      </w:r>
+      <w:r>
         <w:t>,</w:t>
       </w:r>
       <w:r>
-        <w:rPr>
-          <w:color w:val="000000" w:themeColor="text1"/>
-        </w:rPr>
-        <w:t xml:space="preserve"> all these values were combines to one value.</w:t>
-      </w:r>
-    </w:p>
-    <w:p>
-      <w:pPr>
-        <w:rPr>
-          <w:color w:val="000000" w:themeColor="text1"/>
-        </w:rPr>
-      </w:pPr>
-      <w:r>
-        <w:rPr>
-          <w:color w:val="000000" w:themeColor="text1"/>
-        </w:rPr>
-        <w:t>Furthermore, to avoid any confusion or unfair weighting later on in any models made, One Hot Encoding with be carried out on this categorical attribute to split it into 4 separate Boolean values.</w:t>
-      </w:r>
-    </w:p>
-    <w:p>
-      <w:pPr>
-        <w:rPr>
-          <w:color w:val="000000" w:themeColor="text1"/>
-        </w:rPr>
-      </w:pPr>
-    </w:p>
-    <w:p>
-      <w:pPr>
-        <w:rPr>
-          <w:color w:val="000000" w:themeColor="text1"/>
-        </w:rPr>
-      </w:pPr>
-      <w:r>
-        <w:rPr>
-          <w:color w:val="000000" w:themeColor="text1"/>
-        </w:rPr>
-        <w:t>The next</w:t>
-      </w:r>
-      <w:r>
-        <w:rPr>
-          <w:color w:val="000000" w:themeColor="text1"/>
-        </w:rPr>
-        <w:t xml:space="preserve"> 5 attributes all contained either “YES” or “NO” as their value. This is fine when reading and understanding the data, however, models and algorithms will not know to take these values as Booleans and will instead treat them as nominal values and give them order. </w:t>
-      </w:r>
-      <w:r>
-        <w:rPr>
-          <w:color w:val="000000" w:themeColor="text1"/>
+        <w:t xml:space="preserve"> </w:t>
+      </w:r>
+      <w:r>
+        <w:t>using X and Y, training and testing data is created at a 70%:30% split.</w:t>
+      </w:r>
+    </w:p>
+    <w:p>
+      <w:pPr>
+        <w:pStyle w:val="Heading4"/>
+        <w:rPr>
+          <w:lang w:val="en-US"/>
+        </w:rPr>
+      </w:pPr>
+      <w:r>
+        <w:rPr>
+          <w:lang w:val="en-US"/>
+        </w:rPr>
+        <w:t>K-Nearest-Neighbors Model</w:t>
+      </w:r>
+    </w:p>
+    <w:p>
+      <w:pPr>
+        <w:rPr>
+          <w:lang w:val="en-US"/>
+        </w:rPr>
+      </w:pPr>
+      <w:r>
+        <w:rPr>
+          <w:lang w:val="en-US"/>
+        </w:rPr>
+        <w:t>The first model use</w:t>
+      </w:r>
+      <w:r>
+        <w:rPr>
+          <w:lang w:val="en-US"/>
+        </w:rPr>
+        <w:t>d is the K-Nearest-Neighbors Model (KNN). The KNN model</w:t>
+      </w:r>
+      <w:r>
+        <w:rPr>
+          <w:lang w:val="en-US"/>
+        </w:rPr>
+        <w:t xml:space="preserve"> is a simple algorithm that when given a piece of test data, will work out the distance between this test value and all the training values, collects the specified number of values (K) closest to the test data and conducts a majority vote of these values to determine the test data’s Y value. The KNN model has been chosen due to its ease of interpreting its output and its low calculation time.</w:t>
+      </w:r>
+    </w:p>
+    <w:p>
+      <w:pPr>
+        <w:rPr>
+          <w:lang w:val="en-US"/>
+        </w:rPr>
+      </w:pPr>
+    </w:p>
+    <w:p>
+      <w:pPr>
+        <w:rPr>
+          <w:lang w:val="en-US"/>
+        </w:rPr>
+      </w:pPr>
+      <w:r>
+        <w:rPr>
+          <w:lang w:val="en-US"/>
+        </w:rPr>
+        <w:t xml:space="preserve">The first step to implementing a KNN model is to determine a value for K. This </w:t>
+      </w:r>
+      <w:r>
+        <w:rPr>
+          <w:lang w:val="en-US"/>
+        </w:rPr>
+        <w:t>has</w:t>
+      </w:r>
+      <w:r>
+        <w:rPr>
+          <w:lang w:val="en-US"/>
+        </w:rPr>
+        <w:t xml:space="preserve"> be</w:t>
+      </w:r>
+      <w:r>
+        <w:rPr>
+          <w:lang w:val="en-US"/>
+        </w:rPr>
+        <w:t>en</w:t>
+      </w:r>
+      <w:r>
+        <w:rPr>
+          <w:lang w:val="en-US"/>
+        </w:rPr>
+        <w:t xml:space="preserve"> done </w:t>
+      </w:r>
+      <w:r>
+        <w:rPr>
+          <w:lang w:val="en-US"/>
+        </w:rPr>
+        <w:t xml:space="preserve">by </w:t>
+      </w:r>
+      <w:r>
+        <w:rPr>
+          <w:lang w:val="en-US"/>
+        </w:rPr>
+        <w:t>simply implement</w:t>
+      </w:r>
+      <w:r>
+        <w:rPr>
+          <w:lang w:val="en-US"/>
+        </w:rPr>
+        <w:t>ing</w:t>
+      </w:r>
+      <w:r>
+        <w:rPr>
+          <w:lang w:val="en-US"/>
+        </w:rPr>
+        <w:t xml:space="preserve"> a KNN model with every value of K up to a certain point and compar</w:t>
+      </w:r>
+      <w:r>
+        <w:rPr>
+          <w:lang w:val="en-US"/>
+        </w:rPr>
+        <w:t>e</w:t>
+      </w:r>
+      <w:r>
+        <w:rPr>
+          <w:lang w:val="en-US"/>
+        </w:rPr>
+        <w:t xml:space="preserve"> the accuracies of each.</w:t>
+      </w:r>
+      <w:r>
+        <w:rPr>
+          <w:lang w:val="en-US"/>
+        </w:rPr>
+        <w:t xml:space="preserve"> Another popular method of determining</w:t>
+      </w:r>
+      <w:r>
+        <w:rPr>
+          <w:lang w:val="en-US"/>
+        </w:rPr>
+        <w:t xml:space="preserve"> K is to set it equal to the square root of n, n being the number of datapoints in your dataset.</w:t>
+      </w:r>
+      <w:r>
+        <w:rPr>
+          <w:lang w:val="en-US"/>
+        </w:rPr>
+        <w:t xml:space="preserve"> In this datasets case, using this method, K would equal 32.</w:t>
+      </w:r>
+    </w:p>
+    <w:p>
+      <w:pPr>
+        <w:rPr>
+          <w:lang w:val="en-US"/>
+        </w:rPr>
+      </w:pPr>
+    </w:p>
+    <w:p>
+      <w:pPr>
+        <w:rPr>
+          <w:lang w:val="en-US"/>
+        </w:rPr>
+      </w:pPr>
+      <w:r>
+        <w:rPr>
+          <w:lang w:val="en-US"/>
+        </w:rPr>
+        <w:t>As shown by figure 1, the KNN model is most accurate when K is set to 1. However, using small values of K is ill-advice as it makes your result susceptible to outliers</w:t>
+      </w:r>
+      <w:r>
+        <w:rPr>
+          <w:lang w:val="en-US"/>
+        </w:rPr>
+        <w:t xml:space="preserve">. On the other hand, using larger values of K will have smoother decision boundaries which will result in a lower variance and an increase bias. It is also best if K is an odd number to prevent a tie </w:t>
+      </w:r>
+      <w:r>
+        <w:rPr>
+          <w:lang w:val="en-US"/>
         </w:rPr>
         <w:lastRenderedPageBreak/>
-        <w:t>To solve this, all these “YES” and “NO” values were changed to “True” or “False” and are now considered Boolean values.</w:t>
-      </w:r>
-      <w:bookmarkStart w:id="8" w:name="_GoBack"/>
-      <w:bookmarkEnd w:id="8"/>
+        <w:t>when the majority vote is conducted. Taking all of this into consideration a K value of 31 was selected for the KNN model.</w:t>
+      </w:r>
+    </w:p>
+    <w:p>
+      <w:pPr>
+        <w:pStyle w:val="Heading4"/>
+        <w:rPr>
+          <w:lang w:val="en-US"/>
+        </w:rPr>
+      </w:pPr>
+      <w:r>
+        <w:rPr>
+          <w:lang w:val="en-US"/>
+        </w:rPr>
+        <w:t>Decision Tree Model</w:t>
+      </w:r>
+    </w:p>
+    <w:p>
+      <w:pPr>
+        <w:rPr>
+          <w:lang w:val="en-US"/>
+        </w:rPr>
+      </w:pPr>
+      <w:r>
+        <w:rPr>
+          <w:lang w:val="en-US"/>
+        </w:rPr>
+        <w:t>The second model used is the Decision Tree Model.</w:t>
+      </w:r>
+      <w:r>
+        <w:rPr>
+          <w:lang w:val="en-US"/>
+        </w:rPr>
+        <w:t xml:space="preserve"> A decision tree is a flowchart like structure in which each node </w:t>
+      </w:r>
+      <w:r>
+        <w:rPr>
+          <w:lang w:val="en-US"/>
+        </w:rPr>
+        <w:t>is our dataset split according to a certain parameter. The Decision Tree Model has been chosen as the steps the model has taken to produce an outcome can be followed by following the tree nodes</w:t>
+      </w:r>
+      <w:r>
+        <w:rPr>
+          <w:lang w:val="en-US"/>
+        </w:rPr>
+        <w:t xml:space="preserve"> and leaves.</w:t>
+      </w:r>
+    </w:p>
+    <w:p>
+      <w:pPr>
+        <w:pStyle w:val="Heading4"/>
+        <w:rPr>
+          <w:lang w:val="en-US"/>
+        </w:rPr>
+      </w:pPr>
+      <w:r>
+        <w:rPr>
+          <w:lang w:val="en-US"/>
+        </w:rPr>
+        <w:t>Multi-Layer Perceptron</w:t>
+      </w:r>
+    </w:p>
+    <w:p>
+      <w:pPr>
+        <w:rPr>
+          <w:lang w:val="en-US"/>
+        </w:rPr>
+      </w:pPr>
+      <w:r>
+        <w:rPr>
+          <w:lang w:val="en-US"/>
+        </w:rPr>
+        <w:t>The third model used is the Multi-Layer Perceptron (MLP).</w:t>
+      </w:r>
+    </w:p>
+    <w:p>
+      <w:pPr>
+        <w:rPr>
+          <w:lang w:val="en-US"/>
+        </w:rPr>
+      </w:pPr>
     </w:p>
     <w:p>
       <w:pPr>
         <w:rPr>
           <w:color w:val="00B050"/>
+          <w:lang w:val="en-US"/>
         </w:rPr>
       </w:pPr>
       <w:r>
         <w:rPr>
           <w:color w:val="00B050"/>
-        </w:rPr>
-        <w:t>MODELING</w:t>
-      </w:r>
+          <w:lang w:val="en-US"/>
+        </w:rPr>
+        <w:t>We can test a model using K-fold and give a more accurate representation of how model will perform on unseen data.</w:t>
+      </w:r>
+    </w:p>
+    <w:p>
+      <w:pPr>
+        <w:rPr>
+          <w:lang w:val="en-US"/>
+        </w:rPr>
+      </w:pPr>
+      <w:r>
+        <w:rPr>
+          <w:lang w:val="en-US"/>
+        </w:rPr>
+        <w:t>USE FOR IMPROVEMENT OF MODEL INSTEAD.</w:t>
+      </w:r>
+    </w:p>
+    <w:p>
+      <w:pPr>
+        <w:rPr>
+          <w:lang w:val="en-US"/>
+        </w:rPr>
+      </w:pPr>
+      <w:r>
+        <w:rPr>
+          <w:highlight w:val="cyan"/>
+          <w:lang w:val="en-US"/>
+        </w:rPr>
+        <w:t>The second method implemented is to again implement a KNN model with every value of K up to a certain point, however, instead of using the training and testing data created earlier, we use k-Fold Cross-Validation. (KFCV) KFCV randomly splits our data into F number of groups, with one of the groups being the test set and the rest are used for training. The model is trained on the training data and scored on the test data, then the process is repeated so that each group is used for the test data once. Using this method provides a more accurate representation of how our model will perform on unseen data.</w:t>
+      </w:r>
+    </w:p>
+    <w:p>
+      <w:pPr>
+        <w:rPr>
+          <w:lang w:val="en-US"/>
+        </w:rPr>
+      </w:pPr>
+    </w:p>
+    <w:p>
+      <w:pPr>
+        <w:rPr>
+          <w:lang w:val="en-US"/>
+        </w:rPr>
+      </w:pPr>
     </w:p>
     <w:p>
       <w:pPr>
         <w:rPr>
           <w:color w:val="00B050"/>
-        </w:rPr>
-      </w:pPr>
-    </w:p>
-    <w:p>
-      <w:pPr>
+          <w:lang w:val="en-US"/>
+        </w:rPr>
+      </w:pPr>
+      <w:r>
         <w:rPr>
           <w:color w:val="00B050"/>
-        </w:rPr>
-      </w:pPr>
-      <w:r>
+          <w:lang w:val="en-US"/>
+        </w:rPr>
+        <w:t>ALL MODELS COMPLETE, RE LOOK AT DATA UNDERSTANDING</w:t>
+      </w:r>
+    </w:p>
+    <w:p>
+      <w:pPr>
         <w:rPr>
           <w:color w:val="00B050"/>
-        </w:rPr>
-        <w:t>AFTER THESE MODELS, GO BACK, LOOK AT DATA AGAIN AND CHANGE</w:t>
+          <w:lang w:val="en-US"/>
+        </w:rPr>
+      </w:pPr>
+      <w:r>
+        <w:rPr>
+          <w:color w:val="00B050"/>
+          <w:lang w:val="en-US"/>
+        </w:rPr>
+        <w:t>HEATMAP, VARIABLES ARE NOT DIRECTLY COORELATED</w:t>
+      </w:r>
+      <w:bookmarkStart w:id="9" w:name="_GoBack"/>
+      <w:bookmarkEnd w:id="9"/>
+    </w:p>
+    <w:p>
+      <w:pPr>
+        <w:rPr>
+          <w:color w:val="00B050"/>
+          <w:lang w:val="en-US"/>
+        </w:rPr>
+      </w:pPr>
+      <w:r>
+        <w:rPr>
+          <w:color w:val="00B050"/>
+          <w:lang w:val="en-US"/>
+        </w:rPr>
+        <w:t>DROP AND RE RUN MODELS.</w:t>
       </w:r>
     </w:p>
     <w:p>
@@ -1221,8 +1808,8 @@
           <w:szCs w:val="40"/>
         </w:rPr>
       </w:pPr>
-      <w:bookmarkStart w:id="9" w:name="_3mx6veh8mc5q" w:colFirst="0" w:colLast="0"/>
-      <w:bookmarkEnd w:id="9"/>
+      <w:bookmarkStart w:id="10" w:name="_3mx6veh8mc5q" w:colFirst="0" w:colLast="0"/>
+      <w:bookmarkEnd w:id="10"/>
       <w:r>
         <w:br w:type="page"/>
       </w:r>
@@ -1236,6 +1823,331 @@
         <w:t>Results</w:t>
       </w:r>
     </w:p>
+    <w:tbl>
+      <w:tblPr>
+        <w:tblStyle w:val="TableGrid"/>
+        <w:tblW w:w="0" w:type="auto"/>
+        <w:tblLook w:val="04A0" w:firstRow="1" w:lastRow="0" w:firstColumn="1" w:lastColumn="0" w:noHBand="0" w:noVBand="1"/>
+      </w:tblPr>
+      <w:tblGrid>
+        <w:gridCol w:w="4425"/>
+        <w:gridCol w:w="4591"/>
+      </w:tblGrid>
+      <w:tr>
+        <w:tc>
+          <w:tcPr>
+            <w:tcW w:w="4508" w:type="dxa"/>
+          </w:tcPr>
+          <w:p/>
+          <w:p>
+            <w:r>
+              <w:t>Figure 1.</w:t>
+            </w:r>
+          </w:p>
+        </w:tc>
+        <w:tc>
+          <w:tcPr>
+            <w:tcW w:w="4508" w:type="dxa"/>
+          </w:tcPr>
+          <w:p/>
+          <w:p>
+            <w:r>
+              <w:t>Figure 2.</w:t>
+            </w:r>
+          </w:p>
+        </w:tc>
+      </w:tr>
+      <w:tr>
+        <w:tc>
+          <w:tcPr>
+            <w:tcW w:w="4508" w:type="dxa"/>
+          </w:tcPr>
+          <w:p>
+            <w:r>
+              <w:rPr>
+                <w:noProof/>
+              </w:rPr>
+              <w:drawing>
+                <wp:anchor distT="0" distB="0" distL="114300" distR="114300" simplePos="0" relativeHeight="251659264" behindDoc="0" locked="0" layoutInCell="1" allowOverlap="1" wp14:anchorId="3FF4754F" wp14:editId="4D93D8B7">
+                  <wp:simplePos x="0" y="0"/>
+                  <wp:positionH relativeFrom="column">
+                    <wp:posOffset>175895</wp:posOffset>
+                  </wp:positionH>
+                  <wp:positionV relativeFrom="paragraph">
+                    <wp:posOffset>146050</wp:posOffset>
+                  </wp:positionV>
+                  <wp:extent cx="2286000" cy="1548952"/>
+                  <wp:effectExtent l="0" t="0" r="0" b="0"/>
+                  <wp:wrapThrough wrapText="bothSides">
+                    <wp:wrapPolygon edited="0">
+                      <wp:start x="0" y="0"/>
+                      <wp:lineTo x="0" y="21255"/>
+                      <wp:lineTo x="21420" y="21255"/>
+                      <wp:lineTo x="21420" y="0"/>
+                      <wp:lineTo x="0" y="0"/>
+                    </wp:wrapPolygon>
+                  </wp:wrapThrough>
+                  <wp:docPr id="1" name="Picture 1"/>
+                  <wp:cNvGraphicFramePr>
+                    <a:graphicFrameLocks xmlns:a="http://schemas.openxmlformats.org/drawingml/2006/main" noChangeAspect="1"/>
+                  </wp:cNvGraphicFramePr>
+                  <a:graphic xmlns:a="http://schemas.openxmlformats.org/drawingml/2006/main">
+                    <a:graphicData uri="http://schemas.openxmlformats.org/drawingml/2006/picture">
+                      <pic:pic xmlns:pic="http://schemas.openxmlformats.org/drawingml/2006/picture">
+                        <pic:nvPicPr>
+                          <pic:cNvPr id="1" name=""/>
+                          <pic:cNvPicPr/>
+                        </pic:nvPicPr>
+                        <pic:blipFill>
+                          <a:blip r:embed="rId10">
+                            <a:extLst>
+                              <a:ext uri="{28A0092B-C50C-407E-A947-70E740481C1C}">
+                                <a14:useLocalDpi xmlns:a14="http://schemas.microsoft.com/office/drawing/2010/main" val="0"/>
+                              </a:ext>
+                            </a:extLst>
+                          </a:blip>
+                          <a:stretch>
+                            <a:fillRect/>
+                          </a:stretch>
+                        </pic:blipFill>
+                        <pic:spPr>
+                          <a:xfrm>
+                            <a:off x="0" y="0"/>
+                            <a:ext cx="2286000" cy="1548952"/>
+                          </a:xfrm>
+                          <a:prstGeom prst="rect">
+                            <a:avLst/>
+                          </a:prstGeom>
+                        </pic:spPr>
+                      </pic:pic>
+                    </a:graphicData>
+                  </a:graphic>
+                </wp:anchor>
+              </w:drawing>
+            </w:r>
+          </w:p>
+        </w:tc>
+        <w:tc>
+          <w:tcPr>
+            <w:tcW w:w="4508" w:type="dxa"/>
+          </w:tcPr>
+          <w:p>
+            <w:r>
+              <w:rPr>
+                <w:noProof/>
+              </w:rPr>
+              <w:drawing>
+                <wp:anchor distT="0" distB="0" distL="114300" distR="114300" simplePos="0" relativeHeight="251658240" behindDoc="0" locked="0" layoutInCell="1" allowOverlap="1" wp14:anchorId="5D21BC58" wp14:editId="76BE59C6">
+                  <wp:simplePos x="0" y="0"/>
+                  <wp:positionH relativeFrom="column">
+                    <wp:posOffset>86995</wp:posOffset>
+                  </wp:positionH>
+                  <wp:positionV relativeFrom="paragraph">
+                    <wp:posOffset>346075</wp:posOffset>
+                  </wp:positionV>
+                  <wp:extent cx="2486025" cy="1072063"/>
+                  <wp:effectExtent l="0" t="0" r="0" b="0"/>
+                  <wp:wrapThrough wrapText="bothSides">
+                    <wp:wrapPolygon edited="0">
+                      <wp:start x="0" y="0"/>
+                      <wp:lineTo x="0" y="21114"/>
+                      <wp:lineTo x="21352" y="21114"/>
+                      <wp:lineTo x="21352" y="0"/>
+                      <wp:lineTo x="0" y="0"/>
+                    </wp:wrapPolygon>
+                  </wp:wrapThrough>
+                  <wp:docPr id="6" name="Picture 6"/>
+                  <wp:cNvGraphicFramePr>
+                    <a:graphicFrameLocks xmlns:a="http://schemas.openxmlformats.org/drawingml/2006/main" noChangeAspect="1"/>
+                  </wp:cNvGraphicFramePr>
+                  <a:graphic xmlns:a="http://schemas.openxmlformats.org/drawingml/2006/main">
+                    <a:graphicData uri="http://schemas.openxmlformats.org/drawingml/2006/picture">
+                      <pic:pic xmlns:pic="http://schemas.openxmlformats.org/drawingml/2006/picture">
+                        <pic:nvPicPr>
+                          <pic:cNvPr id="1" name=""/>
+                          <pic:cNvPicPr/>
+                        </pic:nvPicPr>
+                        <pic:blipFill>
+                          <a:blip r:embed="rId11">
+                            <a:extLst>
+                              <a:ext uri="{28A0092B-C50C-407E-A947-70E740481C1C}">
+                                <a14:useLocalDpi xmlns:a14="http://schemas.microsoft.com/office/drawing/2010/main" val="0"/>
+                              </a:ext>
+                            </a:extLst>
+                          </a:blip>
+                          <a:stretch>
+                            <a:fillRect/>
+                          </a:stretch>
+                        </pic:blipFill>
+                        <pic:spPr>
+                          <a:xfrm>
+                            <a:off x="0" y="0"/>
+                            <a:ext cx="2486025" cy="1072063"/>
+                          </a:xfrm>
+                          <a:prstGeom prst="rect">
+                            <a:avLst/>
+                          </a:prstGeom>
+                        </pic:spPr>
+                      </pic:pic>
+                    </a:graphicData>
+                  </a:graphic>
+                  <wp14:sizeRelH relativeFrom="margin">
+                    <wp14:pctWidth>0</wp14:pctWidth>
+                  </wp14:sizeRelH>
+                  <wp14:sizeRelV relativeFrom="margin">
+                    <wp14:pctHeight>0</wp14:pctHeight>
+                  </wp14:sizeRelV>
+                </wp:anchor>
+              </w:drawing>
+            </w:r>
+          </w:p>
+        </w:tc>
+      </w:tr>
+      <w:tr>
+        <w:tc>
+          <w:tcPr>
+            <w:tcW w:w="9016" w:type="dxa"/>
+            <w:gridSpan w:val="2"/>
+          </w:tcPr>
+          <w:p/>
+          <w:p>
+            <w:r>
+              <w:t>Figure 3.</w:t>
+            </w:r>
+          </w:p>
+        </w:tc>
+      </w:tr>
+      <w:tr>
+        <w:tc>
+          <w:tcPr>
+            <w:tcW w:w="9016" w:type="dxa"/>
+            <w:gridSpan w:val="2"/>
+          </w:tcPr>
+          <w:p>
+            <w:r>
+              <w:rPr>
+                <w:noProof/>
+              </w:rPr>
+              <w:drawing>
+                <wp:anchor distT="0" distB="0" distL="114300" distR="114300" simplePos="0" relativeHeight="251660288" behindDoc="0" locked="0" layoutInCell="1" allowOverlap="1" wp14:anchorId="2B8DC692" wp14:editId="57ED21A1">
+                  <wp:simplePos x="0" y="0"/>
+                  <wp:positionH relativeFrom="column">
+                    <wp:posOffset>4445</wp:posOffset>
+                  </wp:positionH>
+                  <wp:positionV relativeFrom="paragraph">
+                    <wp:posOffset>0</wp:posOffset>
+                  </wp:positionV>
+                  <wp:extent cx="5591175" cy="5452694"/>
+                  <wp:effectExtent l="0" t="0" r="0" b="0"/>
+                  <wp:wrapThrough wrapText="bothSides">
+                    <wp:wrapPolygon edited="0">
+                      <wp:start x="11039" y="1585"/>
+                      <wp:lineTo x="10892" y="2943"/>
+                      <wp:lineTo x="8022" y="5358"/>
+                      <wp:lineTo x="5888" y="6038"/>
+                      <wp:lineTo x="5667" y="7774"/>
+                      <wp:lineTo x="3753" y="10189"/>
+                      <wp:lineTo x="2576" y="10189"/>
+                      <wp:lineTo x="2502" y="11245"/>
+                      <wp:lineTo x="3017" y="11396"/>
+                      <wp:lineTo x="2061" y="13811"/>
+                      <wp:lineTo x="1104" y="14415"/>
+                      <wp:lineTo x="810" y="14642"/>
+                      <wp:lineTo x="810" y="15245"/>
+                      <wp:lineTo x="1251" y="16226"/>
+                      <wp:lineTo x="883" y="18642"/>
+                      <wp:lineTo x="147" y="18868"/>
+                      <wp:lineTo x="0" y="19094"/>
+                      <wp:lineTo x="0" y="19849"/>
+                      <wp:lineTo x="20606" y="19849"/>
+                      <wp:lineTo x="20680" y="19245"/>
+                      <wp:lineTo x="20459" y="18868"/>
+                      <wp:lineTo x="19797" y="18642"/>
+                      <wp:lineTo x="19503" y="17434"/>
+                      <wp:lineTo x="19282" y="16226"/>
+                      <wp:lineTo x="19944" y="16226"/>
+                      <wp:lineTo x="21490" y="15396"/>
+                      <wp:lineTo x="21490" y="14792"/>
+                      <wp:lineTo x="21342" y="14566"/>
+                      <wp:lineTo x="20533" y="13811"/>
+                      <wp:lineTo x="20312" y="12604"/>
+                      <wp:lineTo x="20018" y="11396"/>
+                      <wp:lineTo x="20680" y="11245"/>
+                      <wp:lineTo x="20606" y="10189"/>
+                      <wp:lineTo x="19576" y="10189"/>
+                      <wp:lineTo x="18104" y="7774"/>
+                      <wp:lineTo x="18251" y="6113"/>
+                      <wp:lineTo x="17810" y="5887"/>
+                      <wp:lineTo x="16044" y="5358"/>
+                      <wp:lineTo x="13173" y="2943"/>
+                      <wp:lineTo x="13026" y="1585"/>
+                      <wp:lineTo x="11039" y="1585"/>
+                    </wp:wrapPolygon>
+                  </wp:wrapThrough>
+                  <wp:docPr id="7" name="Picture 7"/>
+                  <wp:cNvGraphicFramePr>
+                    <a:graphicFrameLocks xmlns:a="http://schemas.openxmlformats.org/drawingml/2006/main" noChangeAspect="1"/>
+                  </wp:cNvGraphicFramePr>
+                  <a:graphic xmlns:a="http://schemas.openxmlformats.org/drawingml/2006/main">
+                    <a:graphicData uri="http://schemas.openxmlformats.org/drawingml/2006/picture">
+                      <pic:pic xmlns:pic="http://schemas.openxmlformats.org/drawingml/2006/picture">
+                        <pic:nvPicPr>
+                          <pic:cNvPr id="0" name="Picture 4"/>
+                          <pic:cNvPicPr>
+                            <a:picLocks noChangeAspect="1" noChangeArrowheads="1"/>
+                          </pic:cNvPicPr>
+                        </pic:nvPicPr>
+                        <pic:blipFill>
+                          <a:blip r:embed="rId12" cstate="print">
+                            <a:extLst>
+                              <a:ext uri="{28A0092B-C50C-407E-A947-70E740481C1C}">
+                                <a14:useLocalDpi xmlns:a14="http://schemas.microsoft.com/office/drawing/2010/main" val="0"/>
+                              </a:ext>
+                            </a:extLst>
+                          </a:blip>
+                          <a:srcRect/>
+                          <a:stretch>
+                            <a:fillRect/>
+                          </a:stretch>
+                        </pic:blipFill>
+                        <pic:spPr bwMode="auto">
+                          <a:xfrm>
+                            <a:off x="0" y="0"/>
+                            <a:ext cx="5591175" cy="5452694"/>
+                          </a:xfrm>
+                          <a:prstGeom prst="rect">
+                            <a:avLst/>
+                          </a:prstGeom>
+                          <a:noFill/>
+                          <a:ln>
+                            <a:noFill/>
+                          </a:ln>
+                        </pic:spPr>
+                      </pic:pic>
+                    </a:graphicData>
+                  </a:graphic>
+                </wp:anchor>
+              </w:drawing>
+            </w:r>
+          </w:p>
+        </w:tc>
+      </w:tr>
+      <w:tr>
+        <w:tc>
+          <w:tcPr>
+            <w:tcW w:w="4508" w:type="dxa"/>
+          </w:tcPr>
+          <w:p/>
+        </w:tc>
+        <w:tc>
+          <w:tcPr>
+            <w:tcW w:w="4508" w:type="dxa"/>
+          </w:tcPr>
+          <w:p/>
+        </w:tc>
+      </w:tr>
+    </w:tbl>
+    <w:p/>
     <w:p>
       <w:pPr>
         <w:rPr>
@@ -1246,6 +2158,7 @@
         <w:rPr>
           <w:color w:val="FF0000"/>
         </w:rPr>
+        <w:lastRenderedPageBreak/>
         <w:t>Results should include tables showing model performance with appropriately selected metrics. No rationale should be provided for this section - simply results of evaluative processes.</w:t>
       </w:r>
     </w:p>
@@ -1288,8 +2201,8 @@
         </w:rPr>
         <w:t>Additional figures may be used as appropriate, in support of discussion points in the Evaluation &amp; Discussion section, or as evidence for methodology following above</w:t>
       </w:r>
-      <w:bookmarkStart w:id="10" w:name="_d5x8dvmxhvmv" w:colFirst="0" w:colLast="0"/>
-      <w:bookmarkEnd w:id="10"/>
+      <w:bookmarkStart w:id="11" w:name="_d5x8dvmxhvmv" w:colFirst="0" w:colLast="0"/>
+      <w:bookmarkEnd w:id="11"/>
       <w:r>
         <w:rPr>
           <w:color w:val="FF0000"/>
@@ -1388,17 +2301,35 @@
     <w:p>
       <w:pPr>
         <w:rPr>
+          <w:color w:val="00B050"/>
+        </w:rPr>
+      </w:pPr>
+      <w:bookmarkStart w:id="12" w:name="_v1nr7f1cvj80" w:colFirst="0" w:colLast="0"/>
+      <w:bookmarkEnd w:id="12"/>
+      <w:r>
+        <w:rPr>
+          <w:color w:val="00B050"/>
+        </w:rPr>
+        <w:t>No client, so Business understanding may not have been accurate.</w:t>
+      </w:r>
+    </w:p>
+    <w:p>
+      <w:pPr>
+        <w:rPr>
           <w:sz w:val="40"/>
           <w:szCs w:val="40"/>
         </w:rPr>
       </w:pPr>
-      <w:bookmarkStart w:id="11" w:name="_v1nr7f1cvj80" w:colFirst="0" w:colLast="0"/>
-      <w:bookmarkEnd w:id="11"/>
-      <w:r>
-        <w:rPr>
-          <w:color w:val="00B050"/>
-        </w:rPr>
-        <w:t>No client, so Business understanding may not have been accurate.</w:t>
+      <w:r>
+        <w:t xml:space="preserve">Could have </w:t>
+      </w:r>
+      <w:proofErr w:type="spellStart"/>
+      <w:r>
+        <w:t>normalised</w:t>
+      </w:r>
+      <w:proofErr w:type="spellEnd"/>
+      <w:r>
+        <w:t xml:space="preserve"> percentage values in data</w:t>
       </w:r>
       <w:r>
         <w:br w:type="page"/>
@@ -1428,12 +2359,12 @@
     </w:p>
     <w:p/>
     <w:sectPr>
-      <w:headerReference w:type="even" r:id="rId7"/>
-      <w:headerReference w:type="default" r:id="rId8"/>
-      <w:footerReference w:type="even" r:id="rId9"/>
-      <w:footerReference w:type="default" r:id="rId10"/>
-      <w:headerReference w:type="first" r:id="rId11"/>
-      <w:footerReference w:type="first" r:id="rId12"/>
+      <w:headerReference w:type="even" r:id="rId13"/>
+      <w:headerReference w:type="default" r:id="rId14"/>
+      <w:footerReference w:type="even" r:id="rId15"/>
+      <w:footerReference w:type="default" r:id="rId16"/>
+      <w:headerReference w:type="first" r:id="rId17"/>
+      <w:footerReference w:type="first" r:id="rId18"/>
       <w:pgSz w:w="11906" w:h="16838"/>
       <w:pgMar w:top="1440" w:right="1440" w:bottom="1440" w:left="1440" w:header="720" w:footer="720" w:gutter="0"/>
       <w:pgNumType w:start="1"/>
@@ -1441,6 +2372,39 @@
     </w:sectPr>
   </w:body>
 </w:document>
+</file>
+
+<file path=word/comments.xml><?xml version="1.0" encoding="utf-8"?>
+<w:comments xmlns:wpc="http://schemas.microsoft.com/office/word/2010/wordprocessingCanvas" xmlns:cx="http://schemas.microsoft.com/office/drawing/2014/chartex" xmlns:cx1="http://schemas.microsoft.com/office/drawing/2015/9/8/chartex" xmlns:cx2="http://schemas.microsoft.com/office/drawing/2015/10/21/chartex" xmlns:cx3="http://schemas.microsoft.com/office/drawing/2016/5/9/chartex" xmlns:cx4="http://schemas.microsoft.com/office/drawing/2016/5/10/chartex" xmlns:cx5="http://schemas.microsoft.com/office/drawing/2016/5/11/chartex" xmlns:cx6="http://schemas.microsoft.com/office/drawing/2016/5/12/chartex" xmlns:cx7="http://schemas.microsoft.com/office/drawing/2016/5/13/chartex" xmlns:cx8="http://schemas.microsoft.com/office/drawing/2016/5/14/chartex" xmlns:mc="http://schemas.openxmlformats.org/markup-compatibility/2006" xmlns:aink="http://schemas.microsoft.com/office/drawing/2016/ink" xmlns:am3d="http://schemas.microsoft.com/office/drawing/2017/model3d" xmlns:o="urn:schemas-microsoft-com:office:office" xmlns:r="http://schemas.openxmlformats.org/officeDocument/2006/relationships" xmlns:m="http://schemas.openxmlformats.org/officeDocument/2006/math" xmlns:v="urn:schemas-microsoft-com:vml" xmlns:wp14="http://schemas.microsoft.com/office/word/2010/wordprocessingDrawing" xmlns:wp="http://schemas.openxmlformats.org/drawingml/2006/wordprocessingDrawing" xmlns:w10="urn:schemas-microsoft-com:office:word" xmlns:w="http://schemas.openxmlformats.org/wordprocessingml/2006/main" xmlns:w14="http://schemas.microsoft.com/office/word/2010/wordml" xmlns:w15="http://schemas.microsoft.com/office/word/2012/wordml" xmlns:w16cid="http://schemas.microsoft.com/office/word/2016/wordml/cid" xmlns:w16se="http://schemas.microsoft.com/office/word/2015/wordml/symex" xmlns:wpg="http://schemas.microsoft.com/office/word/2010/wordprocessingGroup" xmlns:wpi="http://schemas.microsoft.com/office/word/2010/wordprocessingInk" xmlns:wne="http://schemas.microsoft.com/office/word/2006/wordml" xmlns:wps="http://schemas.microsoft.com/office/word/2010/wordprocessingShape" mc:Ignorable="w14 w15 w16se w16cid wp14">
+  <w:comment w:id="8" w:author="ALFIE HOBSON" w:date="2019-12-10T20:37:00Z" w:initials="AH">
+    <w:p>
+      <w:pPr>
+        <w:pStyle w:val="CommentText"/>
+      </w:pPr>
+      <w:r>
+        <w:rPr>
+          <w:rStyle w:val="CommentReference"/>
+        </w:rPr>
+        <w:annotationRef/>
+      </w:r>
+      <w:r>
+        <w:t>NOT A LOT OF PEOPLE HAVE DIABETES</w:t>
+      </w:r>
+    </w:p>
+  </w:comment>
+</w:comments>
+</file>
+
+<file path=word/commentsExtended.xml><?xml version="1.0" encoding="utf-8"?>
+<w15:commentsEx xmlns:wpc="http://schemas.microsoft.com/office/word/2010/wordprocessingCanvas" xmlns:cx="http://schemas.microsoft.com/office/drawing/2014/chartex" xmlns:cx1="http://schemas.microsoft.com/office/drawing/2015/9/8/chartex" xmlns:cx2="http://schemas.microsoft.com/office/drawing/2015/10/21/chartex" xmlns:cx3="http://schemas.microsoft.com/office/drawing/2016/5/9/chartex" xmlns:cx4="http://schemas.microsoft.com/office/drawing/2016/5/10/chartex" xmlns:cx5="http://schemas.microsoft.com/office/drawing/2016/5/11/chartex" xmlns:cx6="http://schemas.microsoft.com/office/drawing/2016/5/12/chartex" xmlns:cx7="http://schemas.microsoft.com/office/drawing/2016/5/13/chartex" xmlns:cx8="http://schemas.microsoft.com/office/drawing/2016/5/14/chartex" xmlns:mc="http://schemas.openxmlformats.org/markup-compatibility/2006" xmlns:aink="http://schemas.microsoft.com/office/drawing/2016/ink" xmlns:am3d="http://schemas.microsoft.com/office/drawing/2017/model3d" xmlns:o="urn:schemas-microsoft-com:office:office" xmlns:r="http://schemas.openxmlformats.org/officeDocument/2006/relationships" xmlns:m="http://schemas.openxmlformats.org/officeDocument/2006/math" xmlns:v="urn:schemas-microsoft-com:vml" xmlns:wp14="http://schemas.microsoft.com/office/word/2010/wordprocessingDrawing" xmlns:wp="http://schemas.openxmlformats.org/drawingml/2006/wordprocessingDrawing" xmlns:w10="urn:schemas-microsoft-com:office:word" xmlns:w="http://schemas.openxmlformats.org/wordprocessingml/2006/main" xmlns:w14="http://schemas.microsoft.com/office/word/2010/wordml" xmlns:w15="http://schemas.microsoft.com/office/word/2012/wordml" xmlns:w16cid="http://schemas.microsoft.com/office/word/2016/wordml/cid" xmlns:w16se="http://schemas.microsoft.com/office/word/2015/wordml/symex" xmlns:wpg="http://schemas.microsoft.com/office/word/2010/wordprocessingGroup" xmlns:wpi="http://schemas.microsoft.com/office/word/2010/wordprocessingInk" xmlns:wne="http://schemas.microsoft.com/office/word/2006/wordml" xmlns:wps="http://schemas.microsoft.com/office/word/2010/wordprocessingShape" mc:Ignorable="w14 w15 w16se w16cid wp14">
+  <w15:commentEx w15:paraId="04FFCD3D" w15:done="0"/>
+</w15:commentsEx>
+</file>
+
+<file path=word/commentsIds.xml><?xml version="1.0" encoding="utf-8"?>
+<w16cid:commentsIds xmlns:wpc="http://schemas.microsoft.com/office/word/2010/wordprocessingCanvas" xmlns:cx="http://schemas.microsoft.com/office/drawing/2014/chartex" xmlns:cx1="http://schemas.microsoft.com/office/drawing/2015/9/8/chartex" xmlns:cx2="http://schemas.microsoft.com/office/drawing/2015/10/21/chartex" xmlns:cx3="http://schemas.microsoft.com/office/drawing/2016/5/9/chartex" xmlns:cx4="http://schemas.microsoft.com/office/drawing/2016/5/10/chartex" xmlns:cx5="http://schemas.microsoft.com/office/drawing/2016/5/11/chartex" xmlns:cx6="http://schemas.microsoft.com/office/drawing/2016/5/12/chartex" xmlns:cx7="http://schemas.microsoft.com/office/drawing/2016/5/13/chartex" xmlns:cx8="http://schemas.microsoft.com/office/drawing/2016/5/14/chartex" xmlns:mc="http://schemas.openxmlformats.org/markup-compatibility/2006" xmlns:aink="http://schemas.microsoft.com/office/drawing/2016/ink" xmlns:am3d="http://schemas.microsoft.com/office/drawing/2017/model3d" xmlns:o="urn:schemas-microsoft-com:office:office" xmlns:r="http://schemas.openxmlformats.org/officeDocument/2006/relationships" xmlns:m="http://schemas.openxmlformats.org/officeDocument/2006/math" xmlns:v="urn:schemas-microsoft-com:vml" xmlns:wp14="http://schemas.microsoft.com/office/word/2010/wordprocessingDrawing" xmlns:wp="http://schemas.openxmlformats.org/drawingml/2006/wordprocessingDrawing" xmlns:w10="urn:schemas-microsoft-com:office:word" xmlns:w="http://schemas.openxmlformats.org/wordprocessingml/2006/main" xmlns:w14="http://schemas.microsoft.com/office/word/2010/wordml" xmlns:w15="http://schemas.microsoft.com/office/word/2012/wordml" xmlns:w16cid="http://schemas.microsoft.com/office/word/2016/wordml/cid" xmlns:w16se="http://schemas.microsoft.com/office/word/2015/wordml/symex" xmlns:wpg="http://schemas.microsoft.com/office/word/2010/wordprocessingGroup" xmlns:wpi="http://schemas.microsoft.com/office/word/2010/wordprocessingInk" xmlns:wne="http://schemas.microsoft.com/office/word/2006/wordml" xmlns:wps="http://schemas.microsoft.com/office/word/2010/wordprocessingShape" mc:Ignorable="w14 w15 w16se w16cid wp14">
+  <w16cid:commentId w16cid:paraId="04FFCD3D" w16cid:durableId="219A806F"/>
+</w16cid:commentsIds>
 </file>
 
 <file path=word/endnotes.xml><?xml version="1.0" encoding="utf-8"?>
@@ -1901,6 +2865,14 @@
 </w:numbering>
 </file>
 
+<file path=word/people.xml><?xml version="1.0" encoding="utf-8"?>
+<w15:people xmlns:wpc="http://schemas.microsoft.com/office/word/2010/wordprocessingCanvas" xmlns:cx="http://schemas.microsoft.com/office/drawing/2014/chartex" xmlns:cx1="http://schemas.microsoft.com/office/drawing/2015/9/8/chartex" xmlns:cx2="http://schemas.microsoft.com/office/drawing/2015/10/21/chartex" xmlns:cx3="http://schemas.microsoft.com/office/drawing/2016/5/9/chartex" xmlns:cx4="http://schemas.microsoft.com/office/drawing/2016/5/10/chartex" xmlns:cx5="http://schemas.microsoft.com/office/drawing/2016/5/11/chartex" xmlns:cx6="http://schemas.microsoft.com/office/drawing/2016/5/12/chartex" xmlns:cx7="http://schemas.microsoft.com/office/drawing/2016/5/13/chartex" xmlns:cx8="http://schemas.microsoft.com/office/drawing/2016/5/14/chartex" xmlns:mc="http://schemas.openxmlformats.org/markup-compatibility/2006" xmlns:aink="http://schemas.microsoft.com/office/drawing/2016/ink" xmlns:am3d="http://schemas.microsoft.com/office/drawing/2017/model3d" xmlns:o="urn:schemas-microsoft-com:office:office" xmlns:r="http://schemas.openxmlformats.org/officeDocument/2006/relationships" xmlns:m="http://schemas.openxmlformats.org/officeDocument/2006/math" xmlns:v="urn:schemas-microsoft-com:vml" xmlns:wp14="http://schemas.microsoft.com/office/word/2010/wordprocessingDrawing" xmlns:wp="http://schemas.openxmlformats.org/drawingml/2006/wordprocessingDrawing" xmlns:w10="urn:schemas-microsoft-com:office:word" xmlns:w="http://schemas.openxmlformats.org/wordprocessingml/2006/main" xmlns:w14="http://schemas.microsoft.com/office/word/2010/wordml" xmlns:w15="http://schemas.microsoft.com/office/word/2012/wordml" xmlns:w16cid="http://schemas.microsoft.com/office/word/2016/wordml/cid" xmlns:w16se="http://schemas.microsoft.com/office/word/2015/wordml/symex" xmlns:wpg="http://schemas.microsoft.com/office/word/2010/wordprocessingGroup" xmlns:wpi="http://schemas.microsoft.com/office/word/2010/wordprocessingInk" xmlns:wne="http://schemas.microsoft.com/office/word/2006/wordml" xmlns:wps="http://schemas.microsoft.com/office/word/2010/wordprocessingShape" mc:Ignorable="w14 w15 w16se w16cid wp14">
+  <w15:person w15:author="ALFIE HOBSON">
+    <w15:presenceInfo w15:providerId="AD" w15:userId="S-1-5-21-607126847-70518424-489426498-289137"/>
+  </w15:person>
+</w15:people>
+</file>
+
 <file path=word/styles.xml><?xml version="1.0" encoding="utf-8"?>
 <w:styles xmlns:mc="http://schemas.openxmlformats.org/markup-compatibility/2006" xmlns:r="http://schemas.openxmlformats.org/officeDocument/2006/relationships" xmlns:w="http://schemas.openxmlformats.org/wordprocessingml/2006/main" xmlns:w14="http://schemas.microsoft.com/office/word/2010/wordml" xmlns:w15="http://schemas.microsoft.com/office/word/2012/wordml" xmlns:w16cid="http://schemas.microsoft.com/office/word/2016/wordml/cid" xmlns:w16se="http://schemas.microsoft.com/office/word/2015/wordml/symex" mc:Ignorable="w14 w15 w16se w16cid">
   <w:docDefaults>
@@ -1918,7 +2890,7 @@
       </w:pPr>
     </w:pPrDefault>
   </w:docDefaults>
-  <w:latentStyles w:defLockedState="0" w:defUIPriority="99" w:defSemiHidden="0" w:defUnhideWhenUsed="0" w:defQFormat="0" w:count="376">
+  <w:latentStyles w:defLockedState="0" w:defUIPriority="99" w:defSemiHidden="0" w:defUnhideWhenUsed="0" w:defQFormat="0" w:count="375">
     <w:lsdException w:name="Normal" w:uiPriority="0" w:qFormat="1"/>
     <w:lsdException w:name="heading 1" w:uiPriority="9" w:qFormat="1"/>
     <w:lsdException w:name="heading 2" w:semiHidden="1" w:uiPriority="9" w:unhideWhenUsed="1" w:qFormat="1"/>
@@ -2024,6 +2996,7 @@
     <w:lsdException w:name="HTML Sample" w:semiHidden="1" w:unhideWhenUsed="1"/>
     <w:lsdException w:name="HTML Typewriter" w:semiHidden="1" w:unhideWhenUsed="1"/>
     <w:lsdException w:name="HTML Variable" w:semiHidden="1" w:unhideWhenUsed="1"/>
+    <w:lsdException w:name="Normal Table" w:semiHidden="1" w:unhideWhenUsed="1"/>
     <w:lsdException w:name="annotation subject" w:semiHidden="1" w:unhideWhenUsed="1"/>
     <w:lsdException w:name="No List" w:semiHidden="1" w:unhideWhenUsed="1"/>
     <w:lsdException w:name="Outline List 1" w:semiHidden="1" w:unhideWhenUsed="1"/>
@@ -2070,8 +3043,10 @@
     <w:lsdException w:name="Table Subtle 2" w:semiHidden="1" w:unhideWhenUsed="1"/>
     <w:lsdException w:name="Table Web 1" w:semiHidden="1" w:unhideWhenUsed="1"/>
     <w:lsdException w:name="Table Web 2" w:semiHidden="1" w:unhideWhenUsed="1"/>
+    <w:lsdException w:name="Table Web 3" w:semiHidden="1" w:unhideWhenUsed="1"/>
     <w:lsdException w:name="Balloon Text" w:semiHidden="1" w:unhideWhenUsed="1"/>
     <w:lsdException w:name="Table Grid" w:uiPriority="39"/>
+    <w:lsdException w:name="Table Theme" w:semiHidden="1" w:unhideWhenUsed="1"/>
     <w:lsdException w:name="Placeholder Text" w:semiHidden="1"/>
     <w:lsdException w:name="No Spacing" w:uiPriority="1" w:qFormat="1"/>
     <w:lsdException w:name="Light Shading" w:uiPriority="60"/>
@@ -2291,7 +3266,6 @@
     <w:lsdException w:name="Smart Hyperlink" w:semiHidden="1" w:unhideWhenUsed="1"/>
     <w:lsdException w:name="Hashtag" w:semiHidden="1" w:unhideWhenUsed="1"/>
     <w:lsdException w:name="Unresolved Mention" w:semiHidden="1" w:unhideWhenUsed="1"/>
-    <w:lsdException w:name="Smart Link" w:semiHidden="1" w:unhideWhenUsed="1"/>
   </w:latentStyles>
   <w:style w:type="paragraph" w:default="1" w:styleId="Normal">
     <w:name w:val="Normal"/>
@@ -2356,7 +3330,6 @@
     <w:basedOn w:val="Normal"/>
     <w:next w:val="Normal"/>
     <w:uiPriority w:val="9"/>
-    <w:semiHidden/>
     <w:unhideWhenUsed/>
     <w:qFormat/>
     <w:pPr>
@@ -2522,6 +3495,123 @@
     <w:link w:val="Footer"/>
     <w:uiPriority w:val="99"/>
     <w:rsid w:val="00256B71"/>
+  </w:style>
+  <w:style w:type="character" w:styleId="CommentReference">
+    <w:name w:val="annotation reference"/>
+    <w:basedOn w:val="DefaultParagraphFont"/>
+    <w:uiPriority w:val="99"/>
+    <w:semiHidden/>
+    <w:unhideWhenUsed/>
+    <w:rsid w:val="00302E2B"/>
+    <w:rPr>
+      <w:sz w:val="16"/>
+      <w:szCs w:val="16"/>
+    </w:rPr>
+  </w:style>
+  <w:style w:type="paragraph" w:styleId="CommentText">
+    <w:name w:val="annotation text"/>
+    <w:basedOn w:val="Normal"/>
+    <w:link w:val="CommentTextChar"/>
+    <w:uiPriority w:val="99"/>
+    <w:semiHidden/>
+    <w:unhideWhenUsed/>
+    <w:rsid w:val="00302E2B"/>
+    <w:pPr>
+      <w:spacing w:line="240" w:lineRule="auto"/>
+    </w:pPr>
+    <w:rPr>
+      <w:sz w:val="20"/>
+      <w:szCs w:val="20"/>
+    </w:rPr>
+  </w:style>
+  <w:style w:type="character" w:customStyle="1" w:styleId="CommentTextChar">
+    <w:name w:val="Comment Text Char"/>
+    <w:basedOn w:val="DefaultParagraphFont"/>
+    <w:link w:val="CommentText"/>
+    <w:uiPriority w:val="99"/>
+    <w:semiHidden/>
+    <w:rsid w:val="00302E2B"/>
+    <w:rPr>
+      <w:sz w:val="20"/>
+      <w:szCs w:val="20"/>
+    </w:rPr>
+  </w:style>
+  <w:style w:type="paragraph" w:styleId="CommentSubject">
+    <w:name w:val="annotation subject"/>
+    <w:basedOn w:val="CommentText"/>
+    <w:next w:val="CommentText"/>
+    <w:link w:val="CommentSubjectChar"/>
+    <w:uiPriority w:val="99"/>
+    <w:semiHidden/>
+    <w:unhideWhenUsed/>
+    <w:rsid w:val="00302E2B"/>
+    <w:rPr>
+      <w:b/>
+      <w:bCs/>
+    </w:rPr>
+  </w:style>
+  <w:style w:type="character" w:customStyle="1" w:styleId="CommentSubjectChar">
+    <w:name w:val="Comment Subject Char"/>
+    <w:basedOn w:val="CommentTextChar"/>
+    <w:link w:val="CommentSubject"/>
+    <w:uiPriority w:val="99"/>
+    <w:semiHidden/>
+    <w:rsid w:val="00302E2B"/>
+    <w:rPr>
+      <w:b/>
+      <w:bCs/>
+      <w:sz w:val="20"/>
+      <w:szCs w:val="20"/>
+    </w:rPr>
+  </w:style>
+  <w:style w:type="paragraph" w:styleId="BalloonText">
+    <w:name w:val="Balloon Text"/>
+    <w:basedOn w:val="Normal"/>
+    <w:link w:val="BalloonTextChar"/>
+    <w:uiPriority w:val="99"/>
+    <w:semiHidden/>
+    <w:unhideWhenUsed/>
+    <w:rsid w:val="00302E2B"/>
+    <w:pPr>
+      <w:spacing w:line="240" w:lineRule="auto"/>
+    </w:pPr>
+    <w:rPr>
+      <w:rFonts w:ascii="Segoe UI" w:hAnsi="Segoe UI" w:cs="Segoe UI"/>
+      <w:sz w:val="18"/>
+      <w:szCs w:val="18"/>
+    </w:rPr>
+  </w:style>
+  <w:style w:type="character" w:customStyle="1" w:styleId="BalloonTextChar">
+    <w:name w:val="Balloon Text Char"/>
+    <w:basedOn w:val="DefaultParagraphFont"/>
+    <w:link w:val="BalloonText"/>
+    <w:uiPriority w:val="99"/>
+    <w:semiHidden/>
+    <w:rsid w:val="00302E2B"/>
+    <w:rPr>
+      <w:rFonts w:ascii="Segoe UI" w:hAnsi="Segoe UI" w:cs="Segoe UI"/>
+      <w:sz w:val="18"/>
+      <w:szCs w:val="18"/>
+    </w:rPr>
+  </w:style>
+  <w:style w:type="table" w:styleId="TableGrid">
+    <w:name w:val="Table Grid"/>
+    <w:basedOn w:val="TableNormal"/>
+    <w:uiPriority w:val="39"/>
+    <w:rsid w:val="00673F71"/>
+    <w:pPr>
+      <w:spacing w:line="240" w:lineRule="auto"/>
+    </w:pPr>
+    <w:tblPr>
+      <w:tblBorders>
+        <w:top w:val="single" w:sz="4" w:space="0" w:color="auto"/>
+        <w:left w:val="single" w:sz="4" w:space="0" w:color="auto"/>
+        <w:bottom w:val="single" w:sz="4" w:space="0" w:color="auto"/>
+        <w:right w:val="single" w:sz="4" w:space="0" w:color="auto"/>
+        <w:insideH w:val="single" w:sz="4" w:space="0" w:color="auto"/>
+        <w:insideV w:val="single" w:sz="4" w:space="0" w:color="auto"/>
+      </w:tblBorders>
+    </w:tblPr>
   </w:style>
 </w:styles>
 </file>

</xml_diff>